<commit_message>
some unit tests added, coding standards updated
</commit_message>
<xml_diff>
--- a/DevTools/Standards/project-environment.docx
+++ b/DevTools/Standards/project-environment.docx
@@ -156,16 +156,11 @@
           </w:tcPr>
           <w:p>
             <w:proofErr w:type="spellStart"/>
-            <w:proofErr w:type="gramStart"/>
             <w:r>
               <w:t>m</w:t>
             </w:r>
             <w:r>
-              <w:t>ethods,</w:t>
-            </w:r>
-            <w:proofErr w:type="gramEnd"/>
-            <w:r>
-              <w:t>parameters</w:t>
+              <w:t>ethods,parameters</w:t>
             </w:r>
             <w:proofErr w:type="spellEnd"/>
             <w:r>
@@ -357,28 +352,206 @@
         <w:rPr>
           <w:b/>
         </w:rPr>
-        <w:t xml:space="preserve">Code Formatting: </w:t>
-      </w:r>
-    </w:p>
-    <w:p>
-      <w:pPr>
-        <w:pStyle w:val="ListParagraph"/>
+        <w:t>Coding Standards:</w:t>
+      </w:r>
+    </w:p>
+    <w:p>
+      <w:pPr>
+        <w:rPr>
+          <w:b/>
+        </w:rPr>
+      </w:pPr>
+      <w:r>
+        <w:rPr>
+          <w:b/>
+        </w:rPr>
+        <w:t xml:space="preserve">Classes: </w:t>
+      </w:r>
+    </w:p>
+    <w:p>
+      <w:pPr>
+        <w:pStyle w:val="ListParagraph"/>
+        <w:numPr>
+          <w:ilvl w:val="0"/>
+          <w:numId w:val="4"/>
+        </w:numPr>
+      </w:pPr>
+      <w:r>
+        <w:t xml:space="preserve">Interfaces start with an I – </w:t>
+      </w:r>
+      <w:proofErr w:type="spellStart"/>
+      <w:r>
+        <w:t>IFileReader</w:t>
+      </w:r>
+      <w:proofErr w:type="spellEnd"/>
+      <w:r>
+        <w:t xml:space="preserve">, </w:t>
+      </w:r>
+      <w:proofErr w:type="spellStart"/>
+      <w:r>
+        <w:t>IDrone</w:t>
+      </w:r>
+      <w:proofErr w:type="spellEnd"/>
+      <w:r>
+        <w:t>,</w:t>
+      </w:r>
+    </w:p>
+    <w:p>
+      <w:pPr>
+        <w:pStyle w:val="ListParagraph"/>
+        <w:numPr>
+          <w:ilvl w:val="0"/>
+          <w:numId w:val="4"/>
+        </w:numPr>
+      </w:pPr>
+      <w:r>
+        <w:t>All fields are private by default, protected if necessary, never public</w:t>
+      </w:r>
+    </w:p>
+    <w:p>
+      <w:pPr>
+        <w:pStyle w:val="ListParagraph"/>
+        <w:numPr>
+          <w:ilvl w:val="0"/>
+          <w:numId w:val="4"/>
+        </w:numPr>
+      </w:pPr>
+      <w:r>
+        <w:t xml:space="preserve">Getter/setter for all </w:t>
+      </w:r>
+      <w:proofErr w:type="spellStart"/>
+      <w:r>
+        <w:t>non final</w:t>
+      </w:r>
+      <w:proofErr w:type="spellEnd"/>
+      <w:r>
+        <w:t xml:space="preserve"> fields</w:t>
+      </w:r>
+    </w:p>
+    <w:p>
+      <w:pPr>
+        <w:pStyle w:val="ListParagraph"/>
+        <w:numPr>
+          <w:ilvl w:val="0"/>
+          <w:numId w:val="4"/>
+        </w:numPr>
+      </w:pPr>
+      <w:r>
+        <w:t xml:space="preserve">Fields used for calculating the </w:t>
+      </w:r>
+      <w:proofErr w:type="spellStart"/>
+      <w:r>
+        <w:t>hashcode</w:t>
+      </w:r>
+      <w:proofErr w:type="spellEnd"/>
+      <w:r>
+        <w:t xml:space="preserve"> must be </w:t>
+      </w:r>
+      <w:r>
+        <w:rPr>
+          <w:b/>
+        </w:rPr>
+        <w:t>immutable</w:t>
+      </w:r>
+      <w:r>
+        <w:t>.</w:t>
+      </w:r>
+    </w:p>
+    <w:p>
+      <w:pPr>
+        <w:pStyle w:val="ListParagraph"/>
+        <w:numPr>
+          <w:ilvl w:val="0"/>
+          <w:numId w:val="4"/>
+        </w:numPr>
+      </w:pPr>
+      <w:proofErr w:type="spellStart"/>
+      <w:r>
+        <w:t>Api</w:t>
+      </w:r>
+      <w:proofErr w:type="spellEnd"/>
+      <w:r>
+        <w:t xml:space="preserve"> methods always have interfaces as return types, never implementations (e.g., List&lt;&gt; or Collection&lt;&gt; vs. </w:t>
+      </w:r>
+      <w:proofErr w:type="spellStart"/>
+      <w:r>
+        <w:t>ArrayList</w:t>
+      </w:r>
+      <w:proofErr w:type="spellEnd"/>
+      <w:r>
+        <w:t>&lt;&gt;)</w:t>
+      </w:r>
+    </w:p>
+    <w:p>
+      <w:pPr>
+        <w:pStyle w:val="ListParagraph"/>
+        <w:numPr>
+          <w:ilvl w:val="0"/>
+          <w:numId w:val="4"/>
+        </w:numPr>
       </w:pPr>
       <w:proofErr w:type="gramStart"/>
       <w:r>
-        <w:t>via</w:t>
+        <w:t>avoid</w:t>
       </w:r>
       <w:proofErr w:type="gramEnd"/>
       <w:r>
-        <w:t xml:space="preserve"> </w:t>
-      </w:r>
-      <w:r>
-        <w:t>eclipse template</w:t>
-      </w:r>
-    </w:p>
-    <w:p>
-      <w:pPr>
-        <w:pStyle w:val="ListParagraph"/>
+        <w:t xml:space="preserve"> the Java</w:t>
+      </w:r>
+      <w:r>
+        <w:t> clone() </w:t>
+      </w:r>
+      <w:r>
+        <w:t xml:space="preserve">concept. Even </w:t>
+      </w:r>
+      <w:proofErr w:type="spellStart"/>
+      <w:proofErr w:type="gramStart"/>
+      <w:r>
+        <w:t>it's</w:t>
+      </w:r>
+      <w:proofErr w:type="spellEnd"/>
+      <w:proofErr w:type="gramEnd"/>
+      <w:r>
+        <w:t xml:space="preserve"> author mentioned, that it is broken.</w:t>
+      </w:r>
+    </w:p>
+    <w:p>
+      <w:pPr>
+        <w:pStyle w:val="ListParagraph"/>
+        <w:numPr>
+          <w:ilvl w:val="0"/>
+          <w:numId w:val="4"/>
+        </w:numPr>
+      </w:pPr>
+      <w:r>
+        <w:t xml:space="preserve">Getters returning collections </w:t>
+      </w:r>
+      <w:r>
+        <w:rPr>
+          <w:b/>
+        </w:rPr>
+        <w:t>always</w:t>
+      </w:r>
+      <w:r>
+        <w:t xml:space="preserve"> return an immutable</w:t>
+      </w:r>
+      <w:r>
+        <w:t xml:space="preserve"> version of the</w:t>
+      </w:r>
+      <w:r>
+        <w:t xml:space="preserve"> collection!</w:t>
+      </w:r>
+    </w:p>
+    <w:p>
+      <w:pPr>
+        <w:pStyle w:val="ListParagraph"/>
+        <w:numPr>
+          <w:ilvl w:val="0"/>
+          <w:numId w:val="4"/>
+        </w:numPr>
+        <w:rPr>
+          <w:b/>
+        </w:rPr>
       </w:pPr>
     </w:p>
     <w:p>
@@ -396,6 +569,45 @@
         <w:rPr>
           <w:b/>
         </w:rPr>
+        <w:t xml:space="preserve">Code Formatting: </w:t>
+      </w:r>
+    </w:p>
+    <w:p>
+      <w:pPr>
+        <w:pStyle w:val="ListParagraph"/>
+      </w:pPr>
+      <w:proofErr w:type="gramStart"/>
+      <w:r>
+        <w:t>via</w:t>
+      </w:r>
+      <w:proofErr w:type="gramEnd"/>
+      <w:r>
+        <w:t xml:space="preserve"> </w:t>
+      </w:r>
+      <w:r>
+        <w:t>eclipse template</w:t>
+      </w:r>
+    </w:p>
+    <w:p>
+      <w:pPr>
+        <w:pStyle w:val="ListParagraph"/>
+      </w:pPr>
+    </w:p>
+    <w:p>
+      <w:pPr>
+        <w:pStyle w:val="ListParagraph"/>
+        <w:numPr>
+          <w:ilvl w:val="0"/>
+          <w:numId w:val="3"/>
+        </w:numPr>
+        <w:rPr>
+          <w:b/>
+        </w:rPr>
+      </w:pPr>
+      <w:r>
+        <w:rPr>
+          <w:b/>
+        </w:rPr>
         <w:t>Compiler Settings:</w:t>
       </w:r>
     </w:p>
@@ -424,8 +636,6 @@
       <w:pPr>
         <w:pStyle w:val="ListParagraph"/>
       </w:pPr>
-      <w:bookmarkStart w:id="0" w:name="_GoBack"/>
-      <w:bookmarkEnd w:id="0"/>
     </w:p>
     <w:p>
       <w:pPr>
@@ -831,7 +1041,6 @@
       </w:pPr>
       <w:proofErr w:type="spellStart"/>
       <w:r>
-        <w:lastRenderedPageBreak/>
         <w:t>ui</w:t>
       </w:r>
       <w:proofErr w:type="spellEnd"/>
@@ -999,6 +1208,118 @@
     </w:lvl>
   </w:abstractNum>
   <w:abstractNum w:abstractNumId="1" w15:restartNumberingAfterBreak="0">
+    <w:nsid w:val="348A4FB8"/>
+    <w:multiLevelType w:val="hybridMultilevel"/>
+    <w:tmpl w:val="13C4C0D2"/>
+    <w:lvl w:ilvl="0" w:tplc="D62AA2A4">
+      <w:numFmt w:val="bullet"/>
+      <w:lvlText w:val="-"/>
+      <w:lvlJc w:val="left"/>
+      <w:pPr>
+        <w:ind w:left="720" w:hanging="360"/>
+      </w:pPr>
+      <w:rPr>
+        <w:rFonts w:ascii="Calibri" w:eastAsiaTheme="minorHAnsi" w:hAnsi="Calibri" w:cs="Calibri" w:hint="default"/>
+      </w:rPr>
+    </w:lvl>
+    <w:lvl w:ilvl="1" w:tplc="04090003" w:tentative="1">
+      <w:start w:val="1"/>
+      <w:numFmt w:val="bullet"/>
+      <w:lvlText w:val="o"/>
+      <w:lvlJc w:val="left"/>
+      <w:pPr>
+        <w:ind w:left="1440" w:hanging="360"/>
+      </w:pPr>
+      <w:rPr>
+        <w:rFonts w:ascii="Courier New" w:hAnsi="Courier New" w:cs="Courier New" w:hint="default"/>
+      </w:rPr>
+    </w:lvl>
+    <w:lvl w:ilvl="2" w:tplc="04090005" w:tentative="1">
+      <w:start w:val="1"/>
+      <w:numFmt w:val="bullet"/>
+      <w:lvlText w:val=""/>
+      <w:lvlJc w:val="left"/>
+      <w:pPr>
+        <w:ind w:left="2160" w:hanging="360"/>
+      </w:pPr>
+      <w:rPr>
+        <w:rFonts w:ascii="Wingdings" w:hAnsi="Wingdings" w:hint="default"/>
+      </w:rPr>
+    </w:lvl>
+    <w:lvl w:ilvl="3" w:tplc="04090001" w:tentative="1">
+      <w:start w:val="1"/>
+      <w:numFmt w:val="bullet"/>
+      <w:lvlText w:val=""/>
+      <w:lvlJc w:val="left"/>
+      <w:pPr>
+        <w:ind w:left="2880" w:hanging="360"/>
+      </w:pPr>
+      <w:rPr>
+        <w:rFonts w:ascii="Symbol" w:hAnsi="Symbol" w:hint="default"/>
+      </w:rPr>
+    </w:lvl>
+    <w:lvl w:ilvl="4" w:tplc="04090003" w:tentative="1">
+      <w:start w:val="1"/>
+      <w:numFmt w:val="bullet"/>
+      <w:lvlText w:val="o"/>
+      <w:lvlJc w:val="left"/>
+      <w:pPr>
+        <w:ind w:left="3600" w:hanging="360"/>
+      </w:pPr>
+      <w:rPr>
+        <w:rFonts w:ascii="Courier New" w:hAnsi="Courier New" w:cs="Courier New" w:hint="default"/>
+      </w:rPr>
+    </w:lvl>
+    <w:lvl w:ilvl="5" w:tplc="04090005" w:tentative="1">
+      <w:start w:val="1"/>
+      <w:numFmt w:val="bullet"/>
+      <w:lvlText w:val=""/>
+      <w:lvlJc w:val="left"/>
+      <w:pPr>
+        <w:ind w:left="4320" w:hanging="360"/>
+      </w:pPr>
+      <w:rPr>
+        <w:rFonts w:ascii="Wingdings" w:hAnsi="Wingdings" w:hint="default"/>
+      </w:rPr>
+    </w:lvl>
+    <w:lvl w:ilvl="6" w:tplc="04090001" w:tentative="1">
+      <w:start w:val="1"/>
+      <w:numFmt w:val="bullet"/>
+      <w:lvlText w:val=""/>
+      <w:lvlJc w:val="left"/>
+      <w:pPr>
+        <w:ind w:left="5040" w:hanging="360"/>
+      </w:pPr>
+      <w:rPr>
+        <w:rFonts w:ascii="Symbol" w:hAnsi="Symbol" w:hint="default"/>
+      </w:rPr>
+    </w:lvl>
+    <w:lvl w:ilvl="7" w:tplc="04090003" w:tentative="1">
+      <w:start w:val="1"/>
+      <w:numFmt w:val="bullet"/>
+      <w:lvlText w:val="o"/>
+      <w:lvlJc w:val="left"/>
+      <w:pPr>
+        <w:ind w:left="5760" w:hanging="360"/>
+      </w:pPr>
+      <w:rPr>
+        <w:rFonts w:ascii="Courier New" w:hAnsi="Courier New" w:cs="Courier New" w:hint="default"/>
+      </w:rPr>
+    </w:lvl>
+    <w:lvl w:ilvl="8" w:tplc="04090005" w:tentative="1">
+      <w:start w:val="1"/>
+      <w:numFmt w:val="bullet"/>
+      <w:lvlText w:val=""/>
+      <w:lvlJc w:val="left"/>
+      <w:pPr>
+        <w:ind w:left="6480" w:hanging="360"/>
+      </w:pPr>
+      <w:rPr>
+        <w:rFonts w:ascii="Wingdings" w:hAnsi="Wingdings" w:hint="default"/>
+      </w:rPr>
+    </w:lvl>
+  </w:abstractNum>
+  <w:abstractNum w:abstractNumId="2" w15:restartNumberingAfterBreak="0">
     <w:nsid w:val="79E46C68"/>
     <w:multiLevelType w:val="hybridMultilevel"/>
     <w:tmpl w:val="47225372"/>
@@ -1110,7 +1431,7 @@
       </w:rPr>
     </w:lvl>
   </w:abstractNum>
-  <w:abstractNum w:abstractNumId="2" w15:restartNumberingAfterBreak="0">
+  <w:abstractNum w:abstractNumId="3" w15:restartNumberingAfterBreak="0">
     <w:nsid w:val="7EDD2C51"/>
     <w:multiLevelType w:val="hybridMultilevel"/>
     <w:tmpl w:val="9FAC07E0"/>
@@ -1200,10 +1521,13 @@
     <w:abstractNumId w:val="0"/>
   </w:num>
   <w:num w:numId="2">
-    <w:abstractNumId w:val="1"/>
+    <w:abstractNumId w:val="2"/>
   </w:num>
   <w:num w:numId="3">
-    <w:abstractNumId w:val="2"/>
+    <w:abstractNumId w:val="3"/>
+  </w:num>
+  <w:num w:numId="4">
+    <w:abstractNumId w:val="1"/>
   </w:num>
 </w:numbering>
 </file>
@@ -1659,6 +1983,24 @@
       </w:tblBorders>
     </w:tblPr>
   </w:style>
+  <w:style w:type="character" w:customStyle="1" w:styleId="apple-converted-space">
+    <w:name w:val="apple-converted-space"/>
+    <w:basedOn w:val="DefaultParagraphFont"/>
+    <w:rsid w:val="0054060D"/>
+  </w:style>
+  <w:style w:type="character" w:styleId="HTMLCode">
+    <w:name w:val="HTML Code"/>
+    <w:basedOn w:val="DefaultParagraphFont"/>
+    <w:uiPriority w:val="99"/>
+    <w:semiHidden/>
+    <w:unhideWhenUsed/>
+    <w:rsid w:val="0054060D"/>
+    <w:rPr>
+      <w:rFonts w:ascii="Courier New" w:eastAsia="Times New Roman" w:hAnsi="Courier New" w:cs="Courier New"/>
+      <w:sz w:val="20"/>
+      <w:szCs w:val="20"/>
+    </w:rPr>
+  </w:style>
 </w:styles>
 </file>
 

</xml_diff>

<commit_message>
added git guidelines in branch
</commit_message>
<xml_diff>
--- a/DevTools/Standards/project-environment.docx
+++ b/DevTools/Standards/project-environment.docx
@@ -496,13 +496,7 @@
       </w:r>
       <w:proofErr w:type="gramEnd"/>
       <w:r>
-        <w:t xml:space="preserve"> the Java</w:t>
-      </w:r>
-      <w:r>
-        <w:t> clone() </w:t>
-      </w:r>
-      <w:r>
-        <w:t xml:space="preserve">concept. Even </w:t>
+        <w:t xml:space="preserve"> the Java clone() concept. Even </w:t>
       </w:r>
       <w:proofErr w:type="spellStart"/>
       <w:proofErr w:type="gramStart"/>
@@ -873,6 +867,19 @@
     </w:p>
     <w:p>
       <w:pPr>
+        <w:rPr>
+          <w:b/>
+        </w:rPr>
+      </w:pPr>
+      <w:r>
+        <w:rPr>
+          <w:b/>
+        </w:rPr>
+        <w:br w:type="page"/>
+      </w:r>
+    </w:p>
+    <w:p>
+      <w:pPr>
         <w:pStyle w:val="ListParagraph"/>
         <w:numPr>
           <w:ilvl w:val="0"/>
@@ -905,16 +912,277 @@
     </w:p>
     <w:p>
       <w:pPr>
-        <w:ind w:left="180" w:hanging="180"/>
+        <w:shd w:val="clear" w:color="auto" w:fill="FFFFFF"/>
+        <w:tabs>
+          <w:tab w:val="left" w:pos="916"/>
+          <w:tab w:val="left" w:pos="1832"/>
+          <w:tab w:val="left" w:pos="2748"/>
+          <w:tab w:val="left" w:pos="3664"/>
+          <w:tab w:val="left" w:pos="4580"/>
+          <w:tab w:val="left" w:pos="5496"/>
+          <w:tab w:val="left" w:pos="6412"/>
+          <w:tab w:val="left" w:pos="7328"/>
+          <w:tab w:val="left" w:pos="8244"/>
+          <w:tab w:val="left" w:pos="9160"/>
+          <w:tab w:val="left" w:pos="10076"/>
+          <w:tab w:val="left" w:pos="10992"/>
+          <w:tab w:val="left" w:pos="11908"/>
+          <w:tab w:val="left" w:pos="12824"/>
+          <w:tab w:val="left" w:pos="13740"/>
+          <w:tab w:val="left" w:pos="14656"/>
+        </w:tabs>
+        <w:spacing w:after="0" w:line="240" w:lineRule="auto"/>
+        <w:ind w:left="360"/>
+      </w:pPr>
+      <w:r>
+        <w:t>Jira Issues worked on, comma separated (e.g., UAV-123, UAV-345)</w:t>
+      </w:r>
+    </w:p>
+    <w:p>
+      <w:pPr>
+        <w:shd w:val="clear" w:color="auto" w:fill="FFFFFF"/>
+        <w:tabs>
+          <w:tab w:val="left" w:pos="916"/>
+          <w:tab w:val="left" w:pos="1832"/>
+          <w:tab w:val="left" w:pos="2748"/>
+          <w:tab w:val="left" w:pos="3664"/>
+          <w:tab w:val="left" w:pos="4580"/>
+          <w:tab w:val="left" w:pos="5496"/>
+          <w:tab w:val="left" w:pos="6412"/>
+          <w:tab w:val="left" w:pos="7328"/>
+          <w:tab w:val="left" w:pos="8244"/>
+          <w:tab w:val="left" w:pos="9160"/>
+          <w:tab w:val="left" w:pos="10076"/>
+          <w:tab w:val="left" w:pos="10992"/>
+          <w:tab w:val="left" w:pos="11908"/>
+          <w:tab w:val="left" w:pos="12824"/>
+          <w:tab w:val="left" w:pos="13740"/>
+          <w:tab w:val="left" w:pos="14656"/>
+        </w:tabs>
+        <w:spacing w:after="0" w:line="240" w:lineRule="auto"/>
+        <w:ind w:left="360"/>
+      </w:pPr>
+      <w:r>
+        <w:t>Capitalized, short (50 chars or less) summary</w:t>
+      </w:r>
+    </w:p>
+    <w:p>
+      <w:pPr>
+        <w:shd w:val="clear" w:color="auto" w:fill="FFFFFF"/>
+        <w:tabs>
+          <w:tab w:val="left" w:pos="916"/>
+          <w:tab w:val="left" w:pos="1832"/>
+          <w:tab w:val="left" w:pos="2748"/>
+          <w:tab w:val="left" w:pos="3664"/>
+          <w:tab w:val="left" w:pos="4580"/>
+          <w:tab w:val="left" w:pos="5496"/>
+          <w:tab w:val="left" w:pos="6412"/>
+          <w:tab w:val="left" w:pos="7328"/>
+          <w:tab w:val="left" w:pos="8244"/>
+          <w:tab w:val="left" w:pos="9160"/>
+          <w:tab w:val="left" w:pos="10076"/>
+          <w:tab w:val="left" w:pos="10992"/>
+          <w:tab w:val="left" w:pos="11908"/>
+          <w:tab w:val="left" w:pos="12824"/>
+          <w:tab w:val="left" w:pos="13740"/>
+          <w:tab w:val="left" w:pos="14656"/>
+        </w:tabs>
+        <w:spacing w:after="0" w:line="240" w:lineRule="auto"/>
+        <w:ind w:left="360"/>
+      </w:pPr>
+    </w:p>
+    <w:p>
+      <w:pPr>
+        <w:shd w:val="clear" w:color="auto" w:fill="FFFFFF"/>
+        <w:tabs>
+          <w:tab w:val="left" w:pos="916"/>
+          <w:tab w:val="left" w:pos="1832"/>
+          <w:tab w:val="left" w:pos="2748"/>
+          <w:tab w:val="left" w:pos="3664"/>
+          <w:tab w:val="left" w:pos="4580"/>
+          <w:tab w:val="left" w:pos="5496"/>
+          <w:tab w:val="left" w:pos="6412"/>
+          <w:tab w:val="left" w:pos="7328"/>
+          <w:tab w:val="left" w:pos="8244"/>
+          <w:tab w:val="left" w:pos="9160"/>
+          <w:tab w:val="left" w:pos="10076"/>
+          <w:tab w:val="left" w:pos="10992"/>
+          <w:tab w:val="left" w:pos="11908"/>
+          <w:tab w:val="left" w:pos="12824"/>
+          <w:tab w:val="left" w:pos="13740"/>
+          <w:tab w:val="left" w:pos="14656"/>
+        </w:tabs>
+        <w:spacing w:after="0" w:line="240" w:lineRule="auto"/>
+        <w:ind w:left="360"/>
+      </w:pPr>
+      <w:r>
+        <w:t xml:space="preserve">Optional: </w:t>
+      </w:r>
+      <w:r>
+        <w:t xml:space="preserve">More detailed explanatory text, </w:t>
+      </w:r>
+      <w:r>
+        <w:t>(</w:t>
+      </w:r>
+      <w:r>
+        <w:t>the first line is treated as the subject of an email and the rest of the text as the body</w:t>
+      </w:r>
+      <w:r>
+        <w:t>)</w:t>
+      </w:r>
+      <w:r>
+        <w:t xml:space="preserve">.  The blank line separating the summary from the body is critical </w:t>
+      </w:r>
+    </w:p>
+    <w:p>
+      <w:pPr>
+        <w:shd w:val="clear" w:color="auto" w:fill="FFFFFF"/>
+        <w:tabs>
+          <w:tab w:val="left" w:pos="916"/>
+          <w:tab w:val="left" w:pos="1832"/>
+          <w:tab w:val="left" w:pos="2748"/>
+          <w:tab w:val="left" w:pos="3664"/>
+          <w:tab w:val="left" w:pos="4580"/>
+          <w:tab w:val="left" w:pos="5496"/>
+          <w:tab w:val="left" w:pos="6412"/>
+          <w:tab w:val="left" w:pos="7328"/>
+          <w:tab w:val="left" w:pos="8244"/>
+          <w:tab w:val="left" w:pos="9160"/>
+          <w:tab w:val="left" w:pos="10076"/>
+          <w:tab w:val="left" w:pos="10992"/>
+          <w:tab w:val="left" w:pos="11908"/>
+          <w:tab w:val="left" w:pos="12824"/>
+          <w:tab w:val="left" w:pos="13740"/>
+          <w:tab w:val="left" w:pos="14656"/>
+        </w:tabs>
+        <w:spacing w:after="0" w:line="240" w:lineRule="auto"/>
+        <w:ind w:left="360"/>
+      </w:pPr>
+    </w:p>
+    <w:p>
+      <w:pPr>
+        <w:shd w:val="clear" w:color="auto" w:fill="FFFFFF"/>
+        <w:tabs>
+          <w:tab w:val="left" w:pos="916"/>
+          <w:tab w:val="left" w:pos="1832"/>
+          <w:tab w:val="left" w:pos="2748"/>
+          <w:tab w:val="left" w:pos="3664"/>
+          <w:tab w:val="left" w:pos="4580"/>
+          <w:tab w:val="left" w:pos="5496"/>
+          <w:tab w:val="left" w:pos="6412"/>
+          <w:tab w:val="left" w:pos="7328"/>
+          <w:tab w:val="left" w:pos="8244"/>
+          <w:tab w:val="left" w:pos="9160"/>
+          <w:tab w:val="left" w:pos="10076"/>
+          <w:tab w:val="left" w:pos="10992"/>
+          <w:tab w:val="left" w:pos="11908"/>
+          <w:tab w:val="left" w:pos="12824"/>
+          <w:tab w:val="left" w:pos="13740"/>
+          <w:tab w:val="left" w:pos="14656"/>
+        </w:tabs>
+        <w:spacing w:after="0" w:line="240" w:lineRule="auto"/>
+        <w:ind w:left="360"/>
+      </w:pPr>
+      <w:r>
+        <w:t>Write your commit message in the imperative: "Fix bug" and not "Fixed bug"</w:t>
+      </w:r>
+    </w:p>
+    <w:p>
+      <w:pPr>
+        <w:shd w:val="clear" w:color="auto" w:fill="FFFFFF"/>
+        <w:tabs>
+          <w:tab w:val="left" w:pos="916"/>
+          <w:tab w:val="left" w:pos="1832"/>
+          <w:tab w:val="left" w:pos="2748"/>
+          <w:tab w:val="left" w:pos="3664"/>
+          <w:tab w:val="left" w:pos="4580"/>
+          <w:tab w:val="left" w:pos="5496"/>
+          <w:tab w:val="left" w:pos="6412"/>
+          <w:tab w:val="left" w:pos="7328"/>
+          <w:tab w:val="left" w:pos="8244"/>
+          <w:tab w:val="left" w:pos="9160"/>
+          <w:tab w:val="left" w:pos="10076"/>
+          <w:tab w:val="left" w:pos="10992"/>
+          <w:tab w:val="left" w:pos="11908"/>
+          <w:tab w:val="left" w:pos="12824"/>
+          <w:tab w:val="left" w:pos="13740"/>
+          <w:tab w:val="left" w:pos="14656"/>
+        </w:tabs>
+        <w:spacing w:after="0" w:line="240" w:lineRule="auto"/>
+        <w:ind w:left="360"/>
+      </w:pPr>
+      <w:r>
+        <w:t>- Bullet points are okay, too</w:t>
+      </w:r>
+    </w:p>
+    <w:p>
+      <w:pPr>
+        <w:shd w:val="clear" w:color="auto" w:fill="FFFFFF"/>
+        <w:tabs>
+          <w:tab w:val="left" w:pos="916"/>
+          <w:tab w:val="left" w:pos="1832"/>
+          <w:tab w:val="left" w:pos="2748"/>
+          <w:tab w:val="left" w:pos="3664"/>
+          <w:tab w:val="left" w:pos="4580"/>
+          <w:tab w:val="left" w:pos="5496"/>
+          <w:tab w:val="left" w:pos="6412"/>
+          <w:tab w:val="left" w:pos="7328"/>
+          <w:tab w:val="left" w:pos="8244"/>
+          <w:tab w:val="left" w:pos="9160"/>
+          <w:tab w:val="left" w:pos="10076"/>
+          <w:tab w:val="left" w:pos="10992"/>
+          <w:tab w:val="left" w:pos="11908"/>
+          <w:tab w:val="left" w:pos="12824"/>
+          <w:tab w:val="left" w:pos="13740"/>
+          <w:tab w:val="left" w:pos="14656"/>
+        </w:tabs>
+        <w:spacing w:after="0" w:line="240" w:lineRule="auto"/>
+        <w:ind w:left="360"/>
+      </w:pPr>
+      <w:r>
+        <w:t>- Typically a hyphen or asterisk is used for the bullet, followed by a</w:t>
+      </w:r>
+    </w:p>
+    <w:p>
+      <w:pPr>
+        <w:shd w:val="clear" w:color="auto" w:fill="FFFFFF"/>
+        <w:tabs>
+          <w:tab w:val="left" w:pos="916"/>
+          <w:tab w:val="left" w:pos="1832"/>
+          <w:tab w:val="left" w:pos="2748"/>
+          <w:tab w:val="left" w:pos="3664"/>
+          <w:tab w:val="left" w:pos="4580"/>
+          <w:tab w:val="left" w:pos="5496"/>
+          <w:tab w:val="left" w:pos="6412"/>
+          <w:tab w:val="left" w:pos="7328"/>
+          <w:tab w:val="left" w:pos="8244"/>
+          <w:tab w:val="left" w:pos="9160"/>
+          <w:tab w:val="left" w:pos="10076"/>
+          <w:tab w:val="left" w:pos="10992"/>
+          <w:tab w:val="left" w:pos="11908"/>
+          <w:tab w:val="left" w:pos="12824"/>
+          <w:tab w:val="left" w:pos="13740"/>
+          <w:tab w:val="left" w:pos="14656"/>
+        </w:tabs>
+        <w:spacing w:after="0" w:line="240" w:lineRule="auto"/>
+        <w:ind w:left="360"/>
       </w:pPr>
       <w:proofErr w:type="gramStart"/>
       <w:r>
-        <w:t>add</w:t>
+        <w:t>single</w:t>
       </w:r>
       <w:proofErr w:type="gramEnd"/>
       <w:r>
-        <w:t xml:space="preserve"> Jira-Task id (if applicable)</w:t>
-      </w:r>
+        <w:t xml:space="preserve"> space, with blank lines in between</w:t>
+      </w:r>
+    </w:p>
+    <w:p>
+      <w:pPr>
+        <w:ind w:left="360"/>
+        <w:rPr>
+          <w:b/>
+        </w:rPr>
+      </w:pPr>
     </w:p>
     <w:p>
       <w:pPr>

</xml_diff>

<commit_message>
pre-pull request: updated coding standards document
</commit_message>
<xml_diff>
--- a/DevTools/Standards/project-environment.docx
+++ b/DevTools/Standards/project-environment.docx
@@ -61,7 +61,6 @@
             <w:tcW w:w="4588" w:type="dxa"/>
           </w:tcPr>
           <w:p>
-            <w:proofErr w:type="spellStart"/>
             <w:r>
               <w:t>p</w:t>
             </w:r>
@@ -74,7 +73,6 @@
             <w:r>
               <w:t>ame</w:t>
             </w:r>
-            <w:proofErr w:type="spellEnd"/>
           </w:p>
         </w:tc>
         <w:tc>
@@ -94,11 +92,9 @@
             <w:tcW w:w="4588" w:type="dxa"/>
           </w:tcPr>
           <w:p>
-            <w:proofErr w:type="spellStart"/>
             <w:r>
               <w:t>packagename</w:t>
             </w:r>
-            <w:proofErr w:type="spellEnd"/>
           </w:p>
         </w:tc>
         <w:tc>
@@ -106,13 +102,8 @@
             <w:tcW w:w="4582" w:type="dxa"/>
           </w:tcPr>
           <w:p>
-            <w:proofErr w:type="spellStart"/>
-            <w:r>
-              <w:t>rootpackage</w:t>
-            </w:r>
-            <w:proofErr w:type="spellEnd"/>
-            <w:r>
-              <w:t xml:space="preserve"> = plug-in name</w:t>
+            <w:r>
+              <w:t>rootpackage = plug-in name</w:t>
             </w:r>
           </w:p>
         </w:tc>
@@ -123,14 +114,12 @@
             <w:tcW w:w="4588" w:type="dxa"/>
           </w:tcPr>
           <w:p>
-            <w:proofErr w:type="spellStart"/>
             <w:r>
               <w:t>c</w:t>
             </w:r>
             <w:r>
               <w:t>lassname</w:t>
             </w:r>
-            <w:proofErr w:type="spellEnd"/>
           </w:p>
         </w:tc>
         <w:tc>
@@ -141,11 +130,9 @@
             <w:r>
               <w:t xml:space="preserve">Upper </w:t>
             </w:r>
-            <w:proofErr w:type="spellStart"/>
             <w:r>
               <w:t>CamelCase</w:t>
             </w:r>
-            <w:proofErr w:type="spellEnd"/>
           </w:p>
         </w:tc>
       </w:tr>
@@ -155,16 +142,11 @@
             <w:tcW w:w="4588" w:type="dxa"/>
           </w:tcPr>
           <w:p>
-            <w:proofErr w:type="spellStart"/>
             <w:r>
               <w:t>m</w:t>
             </w:r>
             <w:r>
-              <w:t>ethods,parameters</w:t>
-            </w:r>
-            <w:proofErr w:type="spellEnd"/>
-            <w:r>
-              <w:t>, fields…</w:t>
+              <w:t>ethods,parameters, fields…</w:t>
             </w:r>
           </w:p>
         </w:tc>
@@ -174,13 +156,8 @@
           </w:tcPr>
           <w:p>
             <w:r>
-              <w:t xml:space="preserve">Lower </w:t>
-            </w:r>
-            <w:proofErr w:type="spellStart"/>
-            <w:r>
-              <w:t>CamelCase</w:t>
-            </w:r>
-            <w:proofErr w:type="spellEnd"/>
+              <w:t>Lower CamelCase</w:t>
+            </w:r>
           </w:p>
         </w:tc>
       </w:tr>
@@ -302,13 +279,8 @@
           </w:tcPr>
           <w:p>
             <w:r>
-              <w:t>*.</w:t>
-            </w:r>
-            <w:proofErr w:type="spellStart"/>
-            <w:r>
-              <w:t>api</w:t>
-            </w:r>
-            <w:proofErr w:type="spellEnd"/>
+              <w:t>*.api</w:t>
+            </w:r>
           </w:p>
         </w:tc>
       </w:tr>
@@ -367,6 +339,14 @@
         </w:rPr>
         <w:t xml:space="preserve">Classes: </w:t>
       </w:r>
+      <w:r>
+        <w:rPr>
+          <w:b/>
+        </w:rPr>
+        <w:t xml:space="preserve"> </w:t>
+      </w:r>
+      <w:bookmarkStart w:id="0" w:name="_GoBack"/>
+      <w:bookmarkEnd w:id="0"/>
     </w:p>
     <w:p>
       <w:pPr>
@@ -377,23 +357,7 @@
         </w:numPr>
       </w:pPr>
       <w:r>
-        <w:t xml:space="preserve">Interfaces start with an I – </w:t>
-      </w:r>
-      <w:proofErr w:type="spellStart"/>
-      <w:r>
-        <w:t>IFileReader</w:t>
-      </w:r>
-      <w:proofErr w:type="spellEnd"/>
-      <w:r>
-        <w:t xml:space="preserve">, </w:t>
-      </w:r>
-      <w:proofErr w:type="spellStart"/>
-      <w:r>
-        <w:t>IDrone</w:t>
-      </w:r>
-      <w:proofErr w:type="spellEnd"/>
-      <w:r>
-        <w:t>,</w:t>
+        <w:t>Interfaces start with an I – IFileReader, IDrone,</w:t>
       </w:r>
     </w:p>
     <w:p>
@@ -417,15 +381,7 @@
         </w:numPr>
       </w:pPr>
       <w:r>
-        <w:t xml:space="preserve">Getter/setter for all </w:t>
-      </w:r>
-      <w:proofErr w:type="spellStart"/>
-      <w:r>
-        <w:t>non final</w:t>
-      </w:r>
-      <w:proofErr w:type="spellEnd"/>
-      <w:r>
-        <w:t xml:space="preserve"> fields</w:t>
+        <w:t>Getter/setter for all non final fields</w:t>
       </w:r>
     </w:p>
     <w:p>
@@ -437,15 +393,7 @@
         </w:numPr>
       </w:pPr>
       <w:r>
-        <w:t xml:space="preserve">Fields used for calculating the </w:t>
-      </w:r>
-      <w:proofErr w:type="spellStart"/>
-      <w:r>
-        <w:t>hashcode</w:t>
-      </w:r>
-      <w:proofErr w:type="spellEnd"/>
-      <w:r>
-        <w:t xml:space="preserve"> must be </w:t>
+        <w:t xml:space="preserve">Fields used for calculating the hashcode must be </w:t>
       </w:r>
       <w:r>
         <w:rPr>
@@ -465,21 +413,8 @@
           <w:numId w:val="4"/>
         </w:numPr>
       </w:pPr>
-      <w:proofErr w:type="spellStart"/>
-      <w:r>
-        <w:t>Api</w:t>
-      </w:r>
-      <w:proofErr w:type="spellEnd"/>
-      <w:r>
-        <w:t xml:space="preserve"> methods always have interfaces as return types, never implementations (e.g., List&lt;&gt; or Collection&lt;&gt; vs. </w:t>
-      </w:r>
-      <w:proofErr w:type="spellStart"/>
-      <w:r>
-        <w:t>ArrayList</w:t>
-      </w:r>
-      <w:proofErr w:type="spellEnd"/>
-      <w:r>
-        <w:t>&lt;&gt;)</w:t>
+      <w:r>
+        <w:t>Api methods always have interfaces as return types, never implementations (e.g., List&lt;&gt; or Collection&lt;&gt; vs. ArrayList&lt;&gt;)</w:t>
       </w:r>
     </w:p>
     <w:p>
@@ -490,23 +425,8 @@
           <w:numId w:val="4"/>
         </w:numPr>
       </w:pPr>
-      <w:proofErr w:type="gramStart"/>
-      <w:r>
-        <w:t>avoid</w:t>
-      </w:r>
-      <w:proofErr w:type="gramEnd"/>
-      <w:r>
-        <w:t xml:space="preserve"> the Java clone() concept. Even </w:t>
-      </w:r>
-      <w:proofErr w:type="spellStart"/>
-      <w:proofErr w:type="gramStart"/>
-      <w:r>
-        <w:t>it's</w:t>
-      </w:r>
-      <w:proofErr w:type="spellEnd"/>
-      <w:proofErr w:type="gramEnd"/>
-      <w:r>
-        <w:t xml:space="preserve"> author mentioned, that it is broken.</w:t>
+      <w:r>
+        <w:t>avoid the Java clone() concept. Even it's author mentioned, that it is broken.</w:t>
       </w:r>
     </w:p>
     <w:p>
@@ -570,13 +490,8 @@
       <w:pPr>
         <w:pStyle w:val="ListParagraph"/>
       </w:pPr>
-      <w:proofErr w:type="gramStart"/>
-      <w:r>
-        <w:t>via</w:t>
-      </w:r>
-      <w:proofErr w:type="gramEnd"/>
-      <w:r>
-        <w:t xml:space="preserve"> </w:t>
+      <w:r>
+        <w:t xml:space="preserve">via </w:t>
       </w:r>
       <w:r>
         <w:t>eclipse template</w:t>
@@ -609,18 +524,8 @@
       <w:pPr>
         <w:pStyle w:val="ListParagraph"/>
       </w:pPr>
-    </w:p>
-    <w:p>
-      <w:pPr>
-        <w:pStyle w:val="ListParagraph"/>
-      </w:pPr>
-      <w:proofErr w:type="gramStart"/>
-      <w:r>
-        <w:t>via</w:t>
-      </w:r>
-      <w:proofErr w:type="gramEnd"/>
-      <w:r>
-        <w:t xml:space="preserve"> </w:t>
+      <w:r>
+        <w:t xml:space="preserve">via </w:t>
       </w:r>
       <w:r>
         <w:t>eclipse template</w:t>
@@ -799,18 +704,8 @@
             <w:tcW w:w="3104" w:type="dxa"/>
           </w:tcPr>
           <w:p>
-            <w:proofErr w:type="spellStart"/>
-            <w:proofErr w:type="gramStart"/>
-            <w:r>
-              <w:t>edu.nd.dronology.core</w:t>
-            </w:r>
-            <w:proofErr w:type="spellEnd"/>
-            <w:r>
-              <w:t>(</w:t>
-            </w:r>
-            <w:proofErr w:type="gramEnd"/>
-            <w:r>
-              <w:t>.*)</w:t>
+            <w:r>
+              <w:t>edu.nd.dronology.core(.*)</w:t>
             </w:r>
           </w:p>
         </w:tc>
@@ -866,17 +761,14 @@
       </w:pPr>
     </w:p>
     <w:p>
-      <w:pPr>
-        <w:rPr>
-          <w:b/>
-        </w:rPr>
-      </w:pPr>
-      <w:r>
-        <w:rPr>
-          <w:b/>
-        </w:rPr>
+      <w:r>
         <w:br w:type="page"/>
       </w:r>
+    </w:p>
+    <w:p>
+      <w:pPr>
+        <w:ind w:left="180" w:hanging="180"/>
+      </w:pPr>
     </w:p>
     <w:p>
       <w:pPr>
@@ -889,19 +781,11 @@
           <w:b/>
         </w:rPr>
       </w:pPr>
-      <w:proofErr w:type="spellStart"/>
-      <w:r>
-        <w:rPr>
-          <w:b/>
-        </w:rPr>
-        <w:t>Git</w:t>
-      </w:r>
-      <w:proofErr w:type="spellEnd"/>
-      <w:r>
-        <w:rPr>
-          <w:b/>
-        </w:rPr>
-        <w:t>-Commit</w:t>
+      <w:r>
+        <w:rPr>
+          <w:b/>
+        </w:rPr>
+        <w:t>Git-Commit</w:t>
       </w:r>
       <w:r>
         <w:rPr>
@@ -933,10 +817,13 @@
         </w:tabs>
         <w:spacing w:after="0" w:line="240" w:lineRule="auto"/>
         <w:ind w:left="360"/>
-      </w:pPr>
-      <w:r>
-        <w:t>Jira Issues worked on, comma separated (e.g., UAV-123, UAV-345)</w:t>
-      </w:r>
+        <w:rPr>
+          <w:rFonts w:ascii="Courier New" w:eastAsia="Times New Roman" w:hAnsi="Courier New" w:cs="Courier New"/>
+          <w:color w:val="000000"/>
+          <w:sz w:val="20"/>
+          <w:szCs w:val="20"/>
+        </w:rPr>
+      </w:pPr>
     </w:p>
     <w:p>
       <w:pPr>
@@ -963,7 +850,7 @@
         <w:ind w:left="360"/>
       </w:pPr>
       <w:r>
-        <w:t>Capitalized, short (50 chars or less) summary</w:t>
+        <w:t>Jira Issues worked on, comma separated (e.g., UAV-123, UAV-345)</w:t>
       </w:r>
     </w:p>
     <w:p>
@@ -990,6 +877,9 @@
         <w:spacing w:after="0" w:line="240" w:lineRule="auto"/>
         <w:ind w:left="360"/>
       </w:pPr>
+      <w:r>
+        <w:t>Capitalized, short (50 chars or less) summary</w:t>
+      </w:r>
     </w:p>
     <w:p>
       <w:pPr>
@@ -1015,24 +905,6 @@
         <w:spacing w:after="0" w:line="240" w:lineRule="auto"/>
         <w:ind w:left="360"/>
       </w:pPr>
-      <w:r>
-        <w:t xml:space="preserve">Optional: </w:t>
-      </w:r>
-      <w:r>
-        <w:t xml:space="preserve">More detailed explanatory text, </w:t>
-      </w:r>
-      <w:r>
-        <w:t>(</w:t>
-      </w:r>
-      <w:r>
-        <w:t>the first line is treated as the subject of an email and the rest of the text as the body</w:t>
-      </w:r>
-      <w:r>
-        <w:t>)</w:t>
-      </w:r>
-      <w:r>
-        <w:t xml:space="preserve">.  The blank line separating the summary from the body is critical </w:t>
-      </w:r>
     </w:p>
     <w:p>
       <w:pPr>
@@ -1058,6 +930,24 @@
         <w:spacing w:after="0" w:line="240" w:lineRule="auto"/>
         <w:ind w:left="360"/>
       </w:pPr>
+      <w:r>
+        <w:t xml:space="preserve">Optional: </w:t>
+      </w:r>
+      <w:r>
+        <w:t xml:space="preserve">More detailed explanatory text, </w:t>
+      </w:r>
+      <w:r>
+        <w:t>(</w:t>
+      </w:r>
+      <w:r>
+        <w:t>the first line is treated as the subject of an email and the rest of the text as the body</w:t>
+      </w:r>
+      <w:r>
+        <w:t>)</w:t>
+      </w:r>
+      <w:r>
+        <w:t xml:space="preserve">.  The blank line separating the summary from the body is critical </w:t>
+      </w:r>
     </w:p>
     <w:p>
       <w:pPr>
@@ -1083,9 +973,6 @@
         <w:spacing w:after="0" w:line="240" w:lineRule="auto"/>
         <w:ind w:left="360"/>
       </w:pPr>
-      <w:r>
-        <w:t>Write your commit message in the imperative: "Fix bug" and not "Fixed bug"</w:t>
-      </w:r>
     </w:p>
     <w:p>
       <w:pPr>
@@ -1112,7 +999,7 @@
         <w:ind w:left="360"/>
       </w:pPr>
       <w:r>
-        <w:t>- Bullet points are okay, too</w:t>
+        <w:t>Write your commit message in the imperative: "Fix bug" and not "Fixed bug"</w:t>
       </w:r>
     </w:p>
     <w:p>
@@ -1140,7 +1027,7 @@
         <w:ind w:left="360"/>
       </w:pPr>
       <w:r>
-        <w:t>- Typically a hyphen or asterisk is used for the bullet, followed by a</w:t>
+        <w:t>- Bullet points are okay, too</w:t>
       </w:r>
     </w:p>
     <w:p>
@@ -1167,18 +1054,40 @@
         <w:spacing w:after="0" w:line="240" w:lineRule="auto"/>
         <w:ind w:left="360"/>
       </w:pPr>
-      <w:proofErr w:type="gramStart"/>
-      <w:r>
-        <w:t>single</w:t>
-      </w:r>
-      <w:proofErr w:type="gramEnd"/>
-      <w:r>
-        <w:t xml:space="preserve"> space, with blank lines in between</w:t>
-      </w:r>
-    </w:p>
-    <w:p>
-      <w:pPr>
+      <w:r>
+        <w:t>- Typically a hyphen or asterisk is used for the bullet, followed by a</w:t>
+      </w:r>
+    </w:p>
+    <w:p>
+      <w:pPr>
+        <w:shd w:val="clear" w:color="auto" w:fill="FFFFFF"/>
+        <w:tabs>
+          <w:tab w:val="left" w:pos="916"/>
+          <w:tab w:val="left" w:pos="1832"/>
+          <w:tab w:val="left" w:pos="2748"/>
+          <w:tab w:val="left" w:pos="3664"/>
+          <w:tab w:val="left" w:pos="4580"/>
+          <w:tab w:val="left" w:pos="5496"/>
+          <w:tab w:val="left" w:pos="6412"/>
+          <w:tab w:val="left" w:pos="7328"/>
+          <w:tab w:val="left" w:pos="8244"/>
+          <w:tab w:val="left" w:pos="9160"/>
+          <w:tab w:val="left" w:pos="10076"/>
+          <w:tab w:val="left" w:pos="10992"/>
+          <w:tab w:val="left" w:pos="11908"/>
+          <w:tab w:val="left" w:pos="12824"/>
+          <w:tab w:val="left" w:pos="13740"/>
+          <w:tab w:val="left" w:pos="14656"/>
+        </w:tabs>
+        <w:spacing w:after="0" w:line="240" w:lineRule="auto"/>
         <w:ind w:left="360"/>
+      </w:pPr>
+      <w:r>
+        <w:t>single space, with blank lines in between</w:t>
+      </w:r>
+    </w:p>
+    <w:p>
+      <w:pPr>
         <w:rPr>
           <w:b/>
         </w:rPr>
@@ -1232,21 +1141,8 @@
       <w:pPr>
         <w:ind w:left="180" w:hanging="180"/>
       </w:pPr>
-      <w:proofErr w:type="gramStart"/>
-      <w:r>
-        <w:t>add</w:t>
-      </w:r>
-      <w:proofErr w:type="gramEnd"/>
-      <w:r>
-        <w:t xml:space="preserve"> for all </w:t>
-      </w:r>
-      <w:proofErr w:type="spellStart"/>
-      <w:r>
-        <w:t>api</w:t>
-      </w:r>
-      <w:proofErr w:type="spellEnd"/>
-      <w:r>
-        <w:t xml:space="preserve"> classes/methods</w:t>
+      <w:r>
+        <w:t>add for all api classes/methods</w:t>
       </w:r>
     </w:p>
     <w:p>
@@ -1307,13 +1203,8 @@
           <w:numId w:val="2"/>
         </w:numPr>
       </w:pPr>
-      <w:proofErr w:type="spellStart"/>
-      <w:r>
-        <w:t>ui</w:t>
-      </w:r>
-      <w:proofErr w:type="spellEnd"/>
-      <w:r>
-        <w:t xml:space="preserve"> build</w:t>
+      <w:r>
+        <w:t>ui build</w:t>
       </w:r>
     </w:p>
     <w:p>
@@ -2269,6 +2160,54 @@
       <w:szCs w:val="20"/>
     </w:rPr>
   </w:style>
+  <w:style w:type="paragraph" w:styleId="HTMLPreformatted">
+    <w:name w:val="HTML Preformatted"/>
+    <w:basedOn w:val="Normal"/>
+    <w:link w:val="HTMLPreformattedChar"/>
+    <w:uiPriority w:val="99"/>
+    <w:semiHidden/>
+    <w:unhideWhenUsed/>
+    <w:rsid w:val="00406447"/>
+    <w:pPr>
+      <w:tabs>
+        <w:tab w:val="left" w:pos="916"/>
+        <w:tab w:val="left" w:pos="1832"/>
+        <w:tab w:val="left" w:pos="2748"/>
+        <w:tab w:val="left" w:pos="3664"/>
+        <w:tab w:val="left" w:pos="4580"/>
+        <w:tab w:val="left" w:pos="5496"/>
+        <w:tab w:val="left" w:pos="6412"/>
+        <w:tab w:val="left" w:pos="7328"/>
+        <w:tab w:val="left" w:pos="8244"/>
+        <w:tab w:val="left" w:pos="9160"/>
+        <w:tab w:val="left" w:pos="10076"/>
+        <w:tab w:val="left" w:pos="10992"/>
+        <w:tab w:val="left" w:pos="11908"/>
+        <w:tab w:val="left" w:pos="12824"/>
+        <w:tab w:val="left" w:pos="13740"/>
+        <w:tab w:val="left" w:pos="14656"/>
+      </w:tabs>
+      <w:spacing w:after="0" w:line="240" w:lineRule="auto"/>
+    </w:pPr>
+    <w:rPr>
+      <w:rFonts w:ascii="Courier New" w:eastAsia="Times New Roman" w:hAnsi="Courier New" w:cs="Courier New"/>
+      <w:sz w:val="20"/>
+      <w:szCs w:val="20"/>
+    </w:rPr>
+  </w:style>
+  <w:style w:type="character" w:customStyle="1" w:styleId="HTMLPreformattedChar">
+    <w:name w:val="HTML Preformatted Char"/>
+    <w:basedOn w:val="DefaultParagraphFont"/>
+    <w:link w:val="HTMLPreformatted"/>
+    <w:uiPriority w:val="99"/>
+    <w:semiHidden/>
+    <w:rsid w:val="00406447"/>
+    <w:rPr>
+      <w:rFonts w:ascii="Courier New" w:eastAsia="Times New Roman" w:hAnsi="Courier New" w:cs="Courier New"/>
+      <w:sz w:val="20"/>
+      <w:szCs w:val="20"/>
+    </w:rPr>
+  </w:style>
 </w:styles>
 </file>
 

</xml_diff>